<commit_message>
Minor changes to word file
</commit_message>
<xml_diff>
--- a/_word/2021-01-30-Air-Pollution-Monitoring-with-Mobile-Robots.docx
+++ b/_word/2021-01-30-Air-Pollution-Monitoring-with-Mobile-Robots.docx
@@ -5,99 +5,132 @@
     <w:p>
       <w:pPr>
         <w:rPr>
-          <w:lang w:val="en-US"/>
-        </w:rPr>
-      </w:pPr>
-      <w:r>
-        <w:rPr>
+          <w:i/>
+          <w:iCs/>
+          <w:sz w:val="20"/>
+          <w:szCs w:val="20"/>
+          <w:lang w:val="en-US"/>
+        </w:rPr>
+      </w:pPr>
+      <w:r>
+        <w:rPr>
+          <w:i/>
+          <w:iCs/>
+          <w:sz w:val="20"/>
+          <w:szCs w:val="20"/>
           <w:lang w:val="en-US"/>
         </w:rPr>
         <w:t>In this very first post of my blog, I want to briefly present some ideas from my first research paper</w:t>
       </w:r>
       <w:r>
         <w:rPr>
+          <w:i/>
+          <w:iCs/>
+          <w:sz w:val="20"/>
+          <w:szCs w:val="20"/>
           <w:lang w:val="en-US"/>
         </w:rPr>
         <w:t> [1]</w:t>
       </w:r>
       <w:r>
         <w:rPr>
+          <w:i/>
+          <w:iCs/>
+          <w:sz w:val="20"/>
+          <w:szCs w:val="20"/>
           <w:lang w:val="en-US"/>
         </w:rPr>
         <w:t xml:space="preserve">. My intention is that even my </w:t>
       </w:r>
       <w:r>
         <w:rPr>
+          <w:i/>
+          <w:iCs/>
+          <w:sz w:val="20"/>
+          <w:szCs w:val="20"/>
           <w:lang w:val="en-US"/>
         </w:rPr>
         <w:t>blue-collar</w:t>
       </w:r>
       <w:r>
         <w:rPr>
+          <w:i/>
+          <w:iCs/>
+          <w:sz w:val="20"/>
+          <w:szCs w:val="20"/>
           <w:lang w:val="en-US"/>
         </w:rPr>
         <w:t xml:space="preserve"> parents </w:t>
       </w:r>
       <w:r>
         <w:rPr>
+          <w:i/>
+          <w:iCs/>
+          <w:sz w:val="20"/>
+          <w:szCs w:val="20"/>
           <w:lang w:val="en-US"/>
         </w:rPr>
         <w:t xml:space="preserve">would </w:t>
       </w:r>
       <w:r>
         <w:rPr>
+          <w:i/>
+          <w:iCs/>
+          <w:sz w:val="20"/>
+          <w:szCs w:val="20"/>
           <w:lang w:val="en-US"/>
         </w:rPr>
         <w:t xml:space="preserve">get a basic understanding </w:t>
       </w:r>
       <w:r>
         <w:rPr>
+          <w:i/>
+          <w:iCs/>
+          <w:sz w:val="20"/>
+          <w:szCs w:val="20"/>
           <w:lang w:val="en-US"/>
         </w:rPr>
         <w:t>of</w:t>
       </w:r>
       <w:r>
         <w:rPr>
+          <w:i/>
+          <w:iCs/>
+          <w:sz w:val="20"/>
+          <w:szCs w:val="20"/>
           <w:lang w:val="en-US"/>
         </w:rPr>
         <w:t xml:space="preserve"> the research topic, even though they’d have to rely on DeepL</w:t>
       </w:r>
       <w:r>
         <w:rPr>
+          <w:i/>
+          <w:iCs/>
+          <w:sz w:val="20"/>
+          <w:szCs w:val="20"/>
           <w:lang w:val="en-US"/>
         </w:rPr>
         <w:t>.com</w:t>
       </w:r>
       <w:r>
         <w:rPr>
+          <w:i/>
+          <w:iCs/>
+          <w:sz w:val="20"/>
+          <w:szCs w:val="20"/>
           <w:lang w:val="en-US"/>
         </w:rPr>
         <w:t xml:space="preserve"> for translation – sorry! </w:t>
       </w:r>
       <w:r>
         <w:rPr>
-          <mc:AlternateContent>
-            <mc:Choice Requires="w16se"/>
-            <mc:Fallback>
-              <w:rFonts w:ascii="Segoe UI Emoji" w:eastAsia="Segoe UI Emoji" w:hAnsi="Segoe UI Emoji" w:cs="Segoe UI Emoji"/>
-            </mc:Fallback>
-          </mc:AlternateContent>
-          <w:lang w:val="en-US"/>
-        </w:rPr>
-        <mc:AlternateContent>
-          <mc:Choice Requires="w16se">
-            <w16se:symEx w16se:font="Segoe UI Emoji" w16se:char="1F609"/>
-          </mc:Choice>
-          <mc:Fallback>
-            <w:t>😉</w:t>
-          </mc:Fallback>
-        </mc:AlternateContent>
-      </w:r>
-      <w:r>
-        <w:rPr>
-          <w:lang w:val="en-US"/>
-        </w:rPr>
-        <w:t xml:space="preserve"> </w:t>
+          <w:i/>
+          <w:iCs/>
+          <w:sz w:val="20"/>
+          <w:szCs w:val="20"/>
+          <w:lang w:val="en-US"/>
+        </w:rPr>
+        <w:t>;-)</w:t>
       </w:r>
     </w:p>
     <w:p>
@@ -283,446 +316,10 @@
           <w:lang w:val="en-US"/>
         </w:rPr>
         <w:drawing>
-          <wp:inline distT="0" distB="0" distL="0" distR="0" wp14:anchorId="55BD16EC" wp14:editId="356DA5FD">
-            <wp:extent cx="5214620" cy="2630552"/>
-            <wp:effectExtent l="0" t="0" r="5080" b="0"/>
+          <wp:inline distT="0" distB="0" distL="0" distR="0" wp14:anchorId="55BD16EC" wp14:editId="5A9E6686">
+            <wp:extent cx="4320000" cy="2179260"/>
+            <wp:effectExtent l="0" t="0" r="4445" b="0"/>
             <wp:docPr id="15" name="Grafik 15"/>
-            <wp:cNvGraphicFramePr>
-              <a:graphicFrameLocks xmlns:a="http://schemas.openxmlformats.org/drawingml/2006/main" noChangeAspect="1"/>
-            </wp:cNvGraphicFramePr>
-            <a:graphic xmlns:a="http://schemas.openxmlformats.org/drawingml/2006/main">
-              <a:graphicData uri="http://schemas.openxmlformats.org/drawingml/2006/picture">
-                <pic:pic xmlns:pic="http://schemas.openxmlformats.org/drawingml/2006/picture">
-                  <pic:nvPicPr>
-                    <pic:cNvPr id="0" name="Picture 5"/>
-                    <pic:cNvPicPr>
-                      <a:picLocks noChangeAspect="1" noChangeArrowheads="1"/>
-                    </pic:cNvPicPr>
-                  </pic:nvPicPr>
-                  <pic:blipFill>
-                    <a:blip r:embed="rId5">
-                      <a:extLst>
-                        <a:ext uri="{28A0092B-C50C-407E-A947-70E740481C1C}">
-                          <a14:useLocalDpi xmlns:a14="http://schemas.microsoft.com/office/drawing/2010/main" val="0"/>
-                        </a:ext>
-                      </a:extLst>
-                    </a:blip>
-                    <a:srcRect/>
-                    <a:stretch>
-                      <a:fillRect/>
-                    </a:stretch>
-                  </pic:blipFill>
-                  <pic:spPr bwMode="auto">
-                    <a:xfrm>
-                      <a:off x="0" y="0"/>
-                      <a:ext cx="5238102" cy="2642398"/>
-                    </a:xfrm>
-                    <a:prstGeom prst="rect">
-                      <a:avLst/>
-                    </a:prstGeom>
-                    <a:noFill/>
-                  </pic:spPr>
-                </pic:pic>
-              </a:graphicData>
-            </a:graphic>
-          </wp:inline>
-        </w:drawing>
-      </w:r>
-    </w:p>
-    <w:p>
-      <w:pPr>
-        <w:rPr>
-          <w:lang w:val="en-US"/>
-        </w:rPr>
-      </w:pPr>
-      <w:r>
-        <w:rPr>
-          <w:lang w:val="en-US"/>
-        </w:rPr>
-        <w:t>Here we see some</w:t>
-      </w:r>
-      <w:r>
-        <w:rPr>
-          <w:lang w:val="en-US"/>
-        </w:rPr>
-        <w:t xml:space="preserve"> workers and also an area </w:t>
-      </w:r>
-      <w:r>
-        <w:rPr>
-          <w:lang w:val="en-US"/>
-        </w:rPr>
-        <w:t xml:space="preserve">of </w:t>
-      </w:r>
-      <w:r>
-        <w:rPr>
-          <w:lang w:val="en-US"/>
-        </w:rPr>
-        <w:t xml:space="preserve">polluted air. </w:t>
-      </w:r>
-      <w:r>
-        <w:rPr>
-          <w:lang w:val="en-US"/>
-        </w:rPr>
-        <w:t>P</w:t>
-      </w:r>
-      <w:r>
-        <w:rPr>
-          <w:lang w:val="en-US"/>
-        </w:rPr>
-        <w:t xml:space="preserve">olluted air may </w:t>
-      </w:r>
-      <w:r>
-        <w:rPr>
-          <w:lang w:val="en-US"/>
-        </w:rPr>
-        <w:t>consist of</w:t>
-      </w:r>
-      <w:r>
-        <w:rPr>
-          <w:lang w:val="en-US"/>
-        </w:rPr>
-        <w:t xml:space="preserve"> </w:t>
-      </w:r>
-      <w:r>
-        <w:rPr>
-          <w:lang w:val="en-US"/>
-        </w:rPr>
-        <w:t xml:space="preserve">dust particles or gases </w:t>
-      </w:r>
-      <w:r>
-        <w:rPr>
-          <w:lang w:val="en-US"/>
-        </w:rPr>
-        <w:t xml:space="preserve">that </w:t>
-      </w:r>
-      <w:r>
-        <w:rPr>
-          <w:lang w:val="en-US"/>
-        </w:rPr>
-        <w:t xml:space="preserve">emerge during industrial processes in the factory. </w:t>
-      </w:r>
-      <w:r>
-        <w:rPr>
-          <w:lang w:val="en-US"/>
-        </w:rPr>
-        <w:t xml:space="preserve">To minimize the impact of air pollution on our workers, we </w:t>
-      </w:r>
-      <w:r>
-        <w:rPr>
-          <w:lang w:val="en-US"/>
-        </w:rPr>
-        <w:t>have to</w:t>
-      </w:r>
-      <w:r>
-        <w:rPr>
-          <w:lang w:val="en-US"/>
-        </w:rPr>
-        <w:t xml:space="preserve"> reduce the concentration of toxic particles (e.g., by </w:t>
-      </w:r>
-      <w:r>
-        <w:rPr>
-          <w:lang w:val="en-US"/>
-        </w:rPr>
-        <w:t>adapting the</w:t>
-      </w:r>
-      <w:r>
-        <w:rPr>
-          <w:lang w:val="en-US"/>
-        </w:rPr>
-        <w:t xml:space="preserve"> </w:t>
-      </w:r>
-      <w:r>
-        <w:rPr>
-          <w:lang w:val="en-US"/>
-        </w:rPr>
-        <w:t xml:space="preserve">factory’s </w:t>
-      </w:r>
-      <w:r>
-        <w:rPr>
-          <w:lang w:val="en-US"/>
-        </w:rPr>
-        <w:t>ventilation</w:t>
-      </w:r>
-      <w:r>
-        <w:rPr>
-          <w:lang w:val="en-US"/>
-        </w:rPr>
-        <w:t xml:space="preserve"> system</w:t>
-      </w:r>
-      <w:r>
-        <w:rPr>
-          <w:lang w:val="en-US"/>
-        </w:rPr>
-        <w:t xml:space="preserve">) or at </w:t>
-      </w:r>
-      <w:r>
-        <w:rPr>
-          <w:lang w:val="en-US"/>
-        </w:rPr>
-        <w:t>a minimum reduce</w:t>
-      </w:r>
-      <w:r>
-        <w:rPr>
-          <w:lang w:val="en-US"/>
-        </w:rPr>
-        <w:t xml:space="preserve"> the time our workers are exposed to these hazardous spots.</w:t>
-      </w:r>
-      <w:r>
-        <w:rPr>
-          <w:lang w:val="en-US"/>
-        </w:rPr>
-        <w:t xml:space="preserve"> The latter would be particularly easy in the example above. </w:t>
-      </w:r>
-    </w:p>
-    <w:p>
-      <w:pPr>
-        <w:pStyle w:val="berschrift2"/>
-        <w:rPr>
-          <w:lang w:val="en-US"/>
-        </w:rPr>
-      </w:pPr>
-      <w:r>
-        <w:rPr>
-          <w:lang w:val="en-US"/>
-        </w:rPr>
-        <w:t>Approaches for Environmental Monitoring</w:t>
-      </w:r>
-    </w:p>
-    <w:p>
-      <w:pPr>
-        <w:rPr>
-          <w:lang w:val="en-US"/>
-        </w:rPr>
-      </w:pPr>
-      <w:r>
-        <w:rPr>
-          <w:lang w:val="en-US"/>
-        </w:rPr>
-        <w:t>In reality</w:t>
-      </w:r>
-      <w:r>
-        <w:rPr>
-          <w:lang w:val="en-US"/>
-        </w:rPr>
-        <w:t>,</w:t>
-      </w:r>
-      <w:r>
-        <w:rPr>
-          <w:lang w:val="en-US"/>
-        </w:rPr>
-        <w:t xml:space="preserve"> however, we have the problem that we don’t really know where these </w:t>
-      </w:r>
-      <w:r>
-        <w:rPr>
-          <w:lang w:val="en-US"/>
-        </w:rPr>
-        <w:t xml:space="preserve">highly </w:t>
-      </w:r>
-      <w:r>
-        <w:rPr>
-          <w:lang w:val="en-US"/>
-        </w:rPr>
-        <w:t>polluted</w:t>
-      </w:r>
-      <w:r>
-        <w:rPr>
-          <w:lang w:val="en-US"/>
-        </w:rPr>
-        <w:t xml:space="preserve"> areas</w:t>
-      </w:r>
-      <w:r>
-        <w:rPr>
-          <w:lang w:val="en-US"/>
-        </w:rPr>
-        <w:t xml:space="preserve"> actually are. Since </w:t>
-      </w:r>
-      <w:r>
-        <w:rPr>
-          <w:lang w:val="en-US"/>
-        </w:rPr>
-        <w:t>airborne particles are distributed by underlying physical processes (e.g., advection and diffusion)</w:t>
-      </w:r>
-      <w:r>
-        <w:rPr>
-          <w:lang w:val="en-US"/>
-        </w:rPr>
-        <w:t xml:space="preserve">, </w:t>
-      </w:r>
-      <w:r>
-        <w:rPr>
-          <w:lang w:val="en-US"/>
-        </w:rPr>
-        <w:t>predicting the distribution of air pollutants is no trivial task.</w:t>
-      </w:r>
-      <w:r>
-        <w:rPr>
-          <w:lang w:val="en-US"/>
-        </w:rPr>
-        <w:t xml:space="preserve"> Health experts</w:t>
-      </w:r>
-      <w:r>
-        <w:rPr>
-          <w:lang w:val="en-US"/>
-        </w:rPr>
-        <w:t xml:space="preserve"> who</w:t>
-      </w:r>
-      <w:r>
-        <w:rPr>
-          <w:lang w:val="en-US"/>
-        </w:rPr>
-        <w:t xml:space="preserve"> try to estimate the health risks for workers can typically only take </w:t>
-      </w:r>
-      <w:r>
-        <w:rPr>
-          <w:lang w:val="en-US"/>
-        </w:rPr>
-        <w:t xml:space="preserve">measurements at one location </w:t>
-      </w:r>
-      <w:r>
-        <w:rPr>
-          <w:lang w:val="en-US"/>
-        </w:rPr>
-        <w:t xml:space="preserve">each time. During their measurement campaign, they may cover different locations, but in the end, they have information </w:t>
-      </w:r>
-      <w:r>
-        <w:rPr>
-          <w:lang w:val="en-US"/>
-        </w:rPr>
-        <w:t>of varying recency</w:t>
-      </w:r>
-      <w:r>
-        <w:rPr>
-          <w:lang w:val="en-US"/>
-        </w:rPr>
-        <w:t xml:space="preserve"> – and for many areas</w:t>
-      </w:r>
-      <w:r>
-        <w:rPr>
-          <w:lang w:val="en-US"/>
-        </w:rPr>
-        <w:t>,</w:t>
-      </w:r>
-      <w:r>
-        <w:rPr>
-          <w:lang w:val="en-US"/>
-        </w:rPr>
-        <w:t xml:space="preserve"> they don’t have any measurements at all. </w:t>
-      </w:r>
-      <w:r>
-        <w:rPr>
-          <w:lang w:val="en-US"/>
-        </w:rPr>
-        <w:t>On top</w:t>
-      </w:r>
-      <w:r>
-        <w:rPr>
-          <w:lang w:val="en-US"/>
-        </w:rPr>
-        <w:t xml:space="preserve"> of that</w:t>
-      </w:r>
-      <w:r>
-        <w:rPr>
-          <w:lang w:val="en-US"/>
-        </w:rPr>
-        <w:t>, a human health expert cannot monitor the factory 24/7. Typically, the exposition of a worker is estimated based on single</w:t>
-      </w:r>
-      <w:r>
-        <w:rPr>
-          <w:lang w:val="en-US"/>
-        </w:rPr>
-        <w:t>-</w:t>
-      </w:r>
-      <w:r>
-        <w:rPr>
-          <w:lang w:val="en-US"/>
-        </w:rPr>
-        <w:t>day campaigns</w:t>
-      </w:r>
-      <w:r>
-        <w:rPr>
-          <w:lang w:val="en-US"/>
-        </w:rPr>
-        <w:t xml:space="preserve">. Seasonal effects like weekends or intermediate increased production volume </w:t>
-      </w:r>
-      <w:r>
-        <w:rPr>
-          <w:lang w:val="en-US"/>
-        </w:rPr>
-        <w:t>can</w:t>
-      </w:r>
-      <w:r>
-        <w:rPr>
-          <w:lang w:val="en-US"/>
-        </w:rPr>
-        <w:t xml:space="preserve"> </w:t>
-      </w:r>
-      <w:r>
-        <w:rPr>
-          <w:lang w:val="en-US"/>
-        </w:rPr>
-        <w:t>only partly be taken into account.</w:t>
-      </w:r>
-      <w:r>
-        <w:rPr>
-          <w:lang w:val="en-US"/>
-        </w:rPr>
-        <w:t xml:space="preserve"> </w:t>
-      </w:r>
-      <w:r>
-        <w:rPr>
-          <w:lang w:val="en-US"/>
-        </w:rPr>
-        <w:t xml:space="preserve">The </w:t>
-      </w:r>
-      <w:r>
-        <w:rPr>
-          <w:lang w:val="en-US"/>
-        </w:rPr>
-        <w:t>takeaway is: E</w:t>
-      </w:r>
-      <w:r>
-        <w:rPr>
-          <w:lang w:val="en-US"/>
-        </w:rPr>
-        <w:t>ven with expert knowledge it</w:t>
-      </w:r>
-      <w:r>
-        <w:rPr>
-          <w:lang w:val="en-US"/>
-        </w:rPr>
-        <w:t xml:space="preserve"> i</w:t>
-      </w:r>
-      <w:r>
-        <w:rPr>
-          <w:lang w:val="en-US"/>
-        </w:rPr>
-        <w:t>s not always possible to get a precise understanding of the spatial and temporal distribution of air pollutants.</w:t>
-      </w:r>
-      <w:r>
-        <w:rPr>
-          <w:lang w:val="en-US"/>
-        </w:rPr>
-        <w:t xml:space="preserve"> </w:t>
-      </w:r>
-    </w:p>
-    <w:p>
-      <w:pPr>
-        <w:jc w:val="center"/>
-        <w:rPr>
-          <w:lang w:val="en-US"/>
-        </w:rPr>
-      </w:pPr>
-      <w:r>
-        <w:rPr>
-          <w:noProof/>
-          <w:lang w:val="en-US"/>
-        </w:rPr>
-        <w:lastRenderedPageBreak/>
-        <w:drawing>
-          <wp:inline distT="0" distB="0" distL="0" distR="0" wp14:anchorId="126500CB" wp14:editId="47DC1FE5">
-            <wp:extent cx="5040000" cy="2617674"/>
-            <wp:effectExtent l="0" t="0" r="8255" b="0"/>
-            <wp:docPr id="4" name="Grafik 4"/>
             <wp:cNvGraphicFramePr>
               <a:graphicFrameLocks xmlns:a="http://schemas.openxmlformats.org/drawingml/2006/main" noChangeAspect="1"/>
             </wp:cNvGraphicFramePr>
@@ -751,7 +348,443 @@
                   <pic:spPr bwMode="auto">
                     <a:xfrm>
                       <a:off x="0" y="0"/>
-                      <a:ext cx="5040000" cy="2617674"/>
+                      <a:ext cx="4320000" cy="2179260"/>
+                    </a:xfrm>
+                    <a:prstGeom prst="rect">
+                      <a:avLst/>
+                    </a:prstGeom>
+                    <a:noFill/>
+                  </pic:spPr>
+                </pic:pic>
+              </a:graphicData>
+            </a:graphic>
+          </wp:inline>
+        </w:drawing>
+      </w:r>
+    </w:p>
+    <w:p>
+      <w:pPr>
+        <w:rPr>
+          <w:lang w:val="en-US"/>
+        </w:rPr>
+      </w:pPr>
+      <w:r>
+        <w:rPr>
+          <w:lang w:val="en-US"/>
+        </w:rPr>
+        <w:t>Here we see some</w:t>
+      </w:r>
+      <w:r>
+        <w:rPr>
+          <w:lang w:val="en-US"/>
+        </w:rPr>
+        <w:t xml:space="preserve"> workers and also an area </w:t>
+      </w:r>
+      <w:r>
+        <w:rPr>
+          <w:lang w:val="en-US"/>
+        </w:rPr>
+        <w:t xml:space="preserve">of </w:t>
+      </w:r>
+      <w:r>
+        <w:rPr>
+          <w:lang w:val="en-US"/>
+        </w:rPr>
+        <w:t xml:space="preserve">polluted air. </w:t>
+      </w:r>
+      <w:r>
+        <w:rPr>
+          <w:lang w:val="en-US"/>
+        </w:rPr>
+        <w:t>P</w:t>
+      </w:r>
+      <w:r>
+        <w:rPr>
+          <w:lang w:val="en-US"/>
+        </w:rPr>
+        <w:t xml:space="preserve">olluted air may </w:t>
+      </w:r>
+      <w:r>
+        <w:rPr>
+          <w:lang w:val="en-US"/>
+        </w:rPr>
+        <w:t>consist of</w:t>
+      </w:r>
+      <w:r>
+        <w:rPr>
+          <w:lang w:val="en-US"/>
+        </w:rPr>
+        <w:t xml:space="preserve"> </w:t>
+      </w:r>
+      <w:r>
+        <w:rPr>
+          <w:lang w:val="en-US"/>
+        </w:rPr>
+        <w:t xml:space="preserve">dust particles or gases </w:t>
+      </w:r>
+      <w:r>
+        <w:rPr>
+          <w:lang w:val="en-US"/>
+        </w:rPr>
+        <w:t xml:space="preserve">that </w:t>
+      </w:r>
+      <w:r>
+        <w:rPr>
+          <w:lang w:val="en-US"/>
+        </w:rPr>
+        <w:t xml:space="preserve">emerge during industrial processes in the factory. </w:t>
+      </w:r>
+      <w:r>
+        <w:rPr>
+          <w:lang w:val="en-US"/>
+        </w:rPr>
+        <w:t xml:space="preserve">To minimize the impact of air pollution on our workers, we </w:t>
+      </w:r>
+      <w:r>
+        <w:rPr>
+          <w:lang w:val="en-US"/>
+        </w:rPr>
+        <w:t>have to</w:t>
+      </w:r>
+      <w:r>
+        <w:rPr>
+          <w:lang w:val="en-US"/>
+        </w:rPr>
+        <w:t xml:space="preserve"> reduce the concentration of toxic particles (e.g., by </w:t>
+      </w:r>
+      <w:r>
+        <w:rPr>
+          <w:lang w:val="en-US"/>
+        </w:rPr>
+        <w:t>adapting the</w:t>
+      </w:r>
+      <w:r>
+        <w:rPr>
+          <w:lang w:val="en-US"/>
+        </w:rPr>
+        <w:t xml:space="preserve"> </w:t>
+      </w:r>
+      <w:r>
+        <w:rPr>
+          <w:lang w:val="en-US"/>
+        </w:rPr>
+        <w:t xml:space="preserve">factory’s </w:t>
+      </w:r>
+      <w:r>
+        <w:rPr>
+          <w:lang w:val="en-US"/>
+        </w:rPr>
+        <w:t>ventilation</w:t>
+      </w:r>
+      <w:r>
+        <w:rPr>
+          <w:lang w:val="en-US"/>
+        </w:rPr>
+        <w:t xml:space="preserve"> system</w:t>
+      </w:r>
+      <w:r>
+        <w:rPr>
+          <w:lang w:val="en-US"/>
+        </w:rPr>
+        <w:t xml:space="preserve">) or at </w:t>
+      </w:r>
+      <w:r>
+        <w:rPr>
+          <w:lang w:val="en-US"/>
+        </w:rPr>
+        <w:t>a minimum reduce</w:t>
+      </w:r>
+      <w:r>
+        <w:rPr>
+          <w:lang w:val="en-US"/>
+        </w:rPr>
+        <w:t xml:space="preserve"> the time our workers are exposed to these hazardous spots.</w:t>
+      </w:r>
+      <w:r>
+        <w:rPr>
+          <w:lang w:val="en-US"/>
+        </w:rPr>
+        <w:t xml:space="preserve"> The latter would be particularly easy in the example above. </w:t>
+      </w:r>
+    </w:p>
+    <w:p>
+      <w:pPr>
+        <w:pStyle w:val="berschrift2"/>
+        <w:rPr>
+          <w:lang w:val="en-US"/>
+        </w:rPr>
+      </w:pPr>
+      <w:r>
+        <w:rPr>
+          <w:lang w:val="en-US"/>
+        </w:rPr>
+        <w:t>Approaches for Environmental Monitoring</w:t>
+      </w:r>
+    </w:p>
+    <w:p>
+      <w:pPr>
+        <w:rPr>
+          <w:lang w:val="en-US"/>
+        </w:rPr>
+      </w:pPr>
+      <w:r>
+        <w:rPr>
+          <w:lang w:val="en-US"/>
+        </w:rPr>
+        <w:t>In reality</w:t>
+      </w:r>
+      <w:r>
+        <w:rPr>
+          <w:lang w:val="en-US"/>
+        </w:rPr>
+        <w:t>,</w:t>
+      </w:r>
+      <w:r>
+        <w:rPr>
+          <w:lang w:val="en-US"/>
+        </w:rPr>
+        <w:t xml:space="preserve"> however, we have the problem that we don’t really know where these </w:t>
+      </w:r>
+      <w:r>
+        <w:rPr>
+          <w:lang w:val="en-US"/>
+        </w:rPr>
+        <w:t xml:space="preserve">highly </w:t>
+      </w:r>
+      <w:r>
+        <w:rPr>
+          <w:lang w:val="en-US"/>
+        </w:rPr>
+        <w:t>polluted</w:t>
+      </w:r>
+      <w:r>
+        <w:rPr>
+          <w:lang w:val="en-US"/>
+        </w:rPr>
+        <w:t xml:space="preserve"> areas</w:t>
+      </w:r>
+      <w:r>
+        <w:rPr>
+          <w:lang w:val="en-US"/>
+        </w:rPr>
+        <w:t xml:space="preserve"> actually are. Since </w:t>
+      </w:r>
+      <w:r>
+        <w:rPr>
+          <w:lang w:val="en-US"/>
+        </w:rPr>
+        <w:t>airborne particles are distributed by underlying physical processes (e.g., advection and diffusion)</w:t>
+      </w:r>
+      <w:r>
+        <w:rPr>
+          <w:lang w:val="en-US"/>
+        </w:rPr>
+        <w:t xml:space="preserve">, </w:t>
+      </w:r>
+      <w:r>
+        <w:rPr>
+          <w:lang w:val="en-US"/>
+        </w:rPr>
+        <w:t>predicting the distribution of air pollutants is no trivial task.</w:t>
+      </w:r>
+      <w:r>
+        <w:rPr>
+          <w:lang w:val="en-US"/>
+        </w:rPr>
+        <w:t xml:space="preserve"> Health experts</w:t>
+      </w:r>
+      <w:r>
+        <w:rPr>
+          <w:lang w:val="en-US"/>
+        </w:rPr>
+        <w:t xml:space="preserve"> who</w:t>
+      </w:r>
+      <w:r>
+        <w:rPr>
+          <w:lang w:val="en-US"/>
+        </w:rPr>
+        <w:t xml:space="preserve"> try to estimate the health risks for workers can typically only take </w:t>
+      </w:r>
+      <w:r>
+        <w:rPr>
+          <w:lang w:val="en-US"/>
+        </w:rPr>
+        <w:t xml:space="preserve">measurements at one location </w:t>
+      </w:r>
+      <w:r>
+        <w:rPr>
+          <w:lang w:val="en-US"/>
+        </w:rPr>
+        <w:t xml:space="preserve">each time. During their measurement campaign, they may cover different locations, but in the end, they have information </w:t>
+      </w:r>
+      <w:r>
+        <w:rPr>
+          <w:lang w:val="en-US"/>
+        </w:rPr>
+        <w:t>of varying recency</w:t>
+      </w:r>
+      <w:r>
+        <w:rPr>
+          <w:lang w:val="en-US"/>
+        </w:rPr>
+        <w:t xml:space="preserve"> – and for many areas</w:t>
+      </w:r>
+      <w:r>
+        <w:rPr>
+          <w:lang w:val="en-US"/>
+        </w:rPr>
+        <w:t>,</w:t>
+      </w:r>
+      <w:r>
+        <w:rPr>
+          <w:lang w:val="en-US"/>
+        </w:rPr>
+        <w:t xml:space="preserve"> they don’t have any measurements at all. </w:t>
+      </w:r>
+      <w:r>
+        <w:rPr>
+          <w:lang w:val="en-US"/>
+        </w:rPr>
+        <w:t>On top</w:t>
+      </w:r>
+      <w:r>
+        <w:rPr>
+          <w:lang w:val="en-US"/>
+        </w:rPr>
+        <w:t xml:space="preserve"> of that</w:t>
+      </w:r>
+      <w:r>
+        <w:rPr>
+          <w:lang w:val="en-US"/>
+        </w:rPr>
+        <w:t>, a human health expert cannot monitor the factory 24/7. Typically, the exposition of a worker is estimated based on single</w:t>
+      </w:r>
+      <w:r>
+        <w:rPr>
+          <w:lang w:val="en-US"/>
+        </w:rPr>
+        <w:t>-</w:t>
+      </w:r>
+      <w:r>
+        <w:rPr>
+          <w:lang w:val="en-US"/>
+        </w:rPr>
+        <w:t>day campaigns</w:t>
+      </w:r>
+      <w:r>
+        <w:rPr>
+          <w:lang w:val="en-US"/>
+        </w:rPr>
+        <w:t xml:space="preserve">. Seasonal effects like weekends or intermediate increased production volume </w:t>
+      </w:r>
+      <w:r>
+        <w:rPr>
+          <w:lang w:val="en-US"/>
+        </w:rPr>
+        <w:t>can</w:t>
+      </w:r>
+      <w:r>
+        <w:rPr>
+          <w:lang w:val="en-US"/>
+        </w:rPr>
+        <w:t xml:space="preserve"> </w:t>
+      </w:r>
+      <w:r>
+        <w:rPr>
+          <w:lang w:val="en-US"/>
+        </w:rPr>
+        <w:t>only partly be taken into account.</w:t>
+      </w:r>
+      <w:r>
+        <w:rPr>
+          <w:lang w:val="en-US"/>
+        </w:rPr>
+        <w:t xml:space="preserve"> </w:t>
+      </w:r>
+      <w:r>
+        <w:rPr>
+          <w:lang w:val="en-US"/>
+        </w:rPr>
+        <w:t xml:space="preserve">The </w:t>
+      </w:r>
+      <w:r>
+        <w:rPr>
+          <w:lang w:val="en-US"/>
+        </w:rPr>
+        <w:t>takeaway is: E</w:t>
+      </w:r>
+      <w:r>
+        <w:rPr>
+          <w:lang w:val="en-US"/>
+        </w:rPr>
+        <w:t>ven with expert knowledge it</w:t>
+      </w:r>
+      <w:r>
+        <w:rPr>
+          <w:lang w:val="en-US"/>
+        </w:rPr>
+        <w:t xml:space="preserve"> i</w:t>
+      </w:r>
+      <w:r>
+        <w:rPr>
+          <w:lang w:val="en-US"/>
+        </w:rPr>
+        <w:t>s not always possible to get a precise understanding of the spatial and temporal distribution of air pollutants.</w:t>
+      </w:r>
+      <w:r>
+        <w:rPr>
+          <w:lang w:val="en-US"/>
+        </w:rPr>
+        <w:t xml:space="preserve"> </w:t>
+      </w:r>
+    </w:p>
+    <w:p>
+      <w:pPr>
+        <w:jc w:val="center"/>
+        <w:rPr>
+          <w:lang w:val="en-US"/>
+        </w:rPr>
+      </w:pPr>
+      <w:r>
+        <w:rPr>
+          <w:noProof/>
+          <w:lang w:val="en-US"/>
+        </w:rPr>
+        <w:lastRenderedPageBreak/>
+        <w:drawing>
+          <wp:inline distT="0" distB="0" distL="0" distR="0" wp14:anchorId="126500CB" wp14:editId="2F7F1023">
+            <wp:extent cx="4320000" cy="2243714"/>
+            <wp:effectExtent l="0" t="0" r="4445" b="0"/>
+            <wp:docPr id="4" name="Grafik 4"/>
+            <wp:cNvGraphicFramePr>
+              <a:graphicFrameLocks xmlns:a="http://schemas.openxmlformats.org/drawingml/2006/main" noChangeAspect="1"/>
+            </wp:cNvGraphicFramePr>
+            <a:graphic xmlns:a="http://schemas.openxmlformats.org/drawingml/2006/main">
+              <a:graphicData uri="http://schemas.openxmlformats.org/drawingml/2006/picture">
+                <pic:pic xmlns:pic="http://schemas.openxmlformats.org/drawingml/2006/picture">
+                  <pic:nvPicPr>
+                    <pic:cNvPr id="0" name="Picture 5"/>
+                    <pic:cNvPicPr>
+                      <a:picLocks noChangeAspect="1" noChangeArrowheads="1"/>
+                    </pic:cNvPicPr>
+                  </pic:nvPicPr>
+                  <pic:blipFill>
+                    <a:blip r:embed="rId7" cstate="print">
+                      <a:extLst>
+                        <a:ext uri="{28A0092B-C50C-407E-A947-70E740481C1C}">
+                          <a14:useLocalDpi xmlns:a14="http://schemas.microsoft.com/office/drawing/2010/main" val="0"/>
+                        </a:ext>
+                      </a:extLst>
+                    </a:blip>
+                    <a:srcRect/>
+                    <a:stretch>
+                      <a:fillRect/>
+                    </a:stretch>
+                  </pic:blipFill>
+                  <pic:spPr bwMode="auto">
+                    <a:xfrm>
+                      <a:off x="0" y="0"/>
+                      <a:ext cx="4320000" cy="2243714"/>
                     </a:xfrm>
                     <a:prstGeom prst="rect">
                       <a:avLst/>
@@ -893,7 +926,7 @@
                     </pic:cNvPicPr>
                   </pic:nvPicPr>
                   <pic:blipFill>
-                    <a:blip r:embed="rId7" cstate="print">
+                    <a:blip r:embed="rId8" cstate="print">
                       <a:extLst>
                         <a:ext uri="{28A0092B-C50C-407E-A947-70E740481C1C}">
                           <a14:useLocalDpi xmlns:a14="http://schemas.microsoft.com/office/drawing/2010/main" val="0"/>
@@ -1599,7 +1632,7 @@
                     </pic:cNvPicPr>
                   </pic:nvPicPr>
                   <pic:blipFill>
-                    <a:blip r:embed="rId8">
+                    <a:blip r:embed="rId9">
                       <a:extLst>
                         <a:ext uri="{28A0092B-C50C-407E-A947-70E740481C1C}">
                           <a14:useLocalDpi xmlns:a14="http://schemas.microsoft.com/office/drawing/2010/main" val="0"/>
@@ -1715,19 +1748,7 @@
         <w:rPr>
           <w:lang w:val="en-US"/>
         </w:rPr>
-        <w:t>, AJ Lilienthal</w:t>
-      </w:r>
-      <w:r>
-        <w:rPr>
-          <w:lang w:val="en-US"/>
-        </w:rPr>
-        <w:t xml:space="preserve">: </w:t>
-      </w:r>
-      <w:r>
-        <w:rPr>
-          <w:lang w:val="en-US"/>
-        </w:rPr>
-        <w:t>High-quality meets low-cost: Approaches for hybrid-mobility sensor networks,</w:t>
+        <w:t>, AJ Lilienthal: High-quality meets low-cost: Approaches for hybrid-mobility sensor networks,</w:t>
       </w:r>
       <w:r>
         <w:rPr>
@@ -1783,7 +1804,7 @@
         </w:rPr>
         <w:t xml:space="preserve"> DOI: </w:t>
       </w:r>
-      <w:hyperlink r:id="rId9" w:history="1">
+      <w:hyperlink r:id="rId10" w:history="1">
         <w:r>
           <w:rPr>
             <w:rStyle w:val="Hyperlink"/>
@@ -1811,7 +1832,7 @@
         </w:rPr>
         <w:t xml:space="preserve">[2] </w:t>
       </w:r>
-      <w:hyperlink r:id="rId10" w:history="1">
+      <w:hyperlink r:id="rId11" w:history="1">
         <w:r>
           <w:rPr>
             <w:rStyle w:val="Hyperlink"/>
@@ -2932,4 +2953,16 @@
     </a:ext>
   </a:extLst>
 </a:theme>
+</file>
+
+<file path=customXml/item1.xml><?xml version="1.0" encoding="utf-8"?>
+<b:Sources xmlns:b="http://schemas.openxmlformats.org/officeDocument/2006/bibliography" xmlns="http://schemas.openxmlformats.org/officeDocument/2006/bibliography" SelectedStyle="\ISO690Nmerical.XSL" StyleName="ISO 690 - Numerische Referenz" Version="1987"/>
+</file>
+
+<file path=customXml/itemProps1.xml><?xml version="1.0" encoding="utf-8"?>
+<ds:datastoreItem xmlns:ds="http://schemas.openxmlformats.org/officeDocument/2006/customXml" ds:itemID="{47A993E8-EBAB-4DF3-AE53-929D12FE8287}">
+  <ds:schemaRefs>
+    <ds:schemaRef ds:uri="http://schemas.openxmlformats.org/officeDocument/2006/bibliography"/>
+  </ds:schemaRefs>
+</ds:datastoreItem>
 </file>
</xml_diff>